<commit_message>
added grant and revoke use cases
</commit_message>
<xml_diff>
--- a/docs/use cases/Use case short description_Praveena.docx
+++ b/docs/use cases/Use case short description_Praveena.docx
@@ -107,6 +107,7 @@
                 <w:sz w:val="20"/>
               </w:rPr>
             </w:pPr>
+            <w:proofErr w:type="spellStart"/>
             <w:r>
               <w:rPr>
                 <w:rFonts w:ascii="Courier New"/>
@@ -115,6 +116,7 @@
               </w:rPr>
               <w:t>SignUp</w:t>
             </w:r>
+            <w:proofErr w:type="spellEnd"/>
           </w:p>
         </w:tc>
         <w:tc>
@@ -185,7 +187,13 @@
               <w:ind w:left="527"/>
             </w:pPr>
             <w:r>
-              <w:t xml:space="preserve">Once the user sign up successfully, </w:t>
+              <w:t>Once the user sign</w:t>
+            </w:r>
+            <w:r>
+              <w:t>ed</w:t>
+            </w:r>
+            <w:r>
+              <w:t xml:space="preserve"> up successfully, </w:t>
             </w:r>
             <w:r>
               <w:t>login</w:t>
@@ -236,6 +244,7 @@
                 <w:sz w:val="20"/>
               </w:rPr>
             </w:pPr>
+            <w:proofErr w:type="spellStart"/>
             <w:r>
               <w:rPr>
                 <w:rFonts w:ascii="Courier New"/>
@@ -244,6 +253,7 @@
               </w:rPr>
               <w:t>MyAccount</w:t>
             </w:r>
+            <w:proofErr w:type="spellEnd"/>
           </w:p>
         </w:tc>
         <w:tc>
@@ -526,6 +536,7 @@
                 <w:sz w:val="26"/>
               </w:rPr>
             </w:pPr>
+            <w:proofErr w:type="spellStart"/>
             <w:r>
               <w:rPr>
                 <w:rFonts w:ascii="Courier New"/>
@@ -534,6 +545,7 @@
               </w:rPr>
               <w:t>AddNewSearch</w:t>
             </w:r>
+            <w:proofErr w:type="spellEnd"/>
           </w:p>
         </w:tc>
         <w:tc>
@@ -586,6 +598,7 @@
                 <w:sz w:val="20"/>
               </w:rPr>
             </w:pPr>
+            <w:proofErr w:type="spellStart"/>
             <w:r>
               <w:rPr>
                 <w:rFonts w:ascii="Courier New"/>
@@ -594,6 +607,7 @@
               </w:rPr>
               <w:t>AdvancedSearch</w:t>
             </w:r>
+            <w:proofErr w:type="spellEnd"/>
           </w:p>
         </w:tc>
         <w:tc>
@@ -612,6 +626,130 @@
             </w:pPr>
             <w:r>
               <w:t xml:space="preserve">User can search for spectral data by providing multiple filters given in the advanced search </w:t>
+            </w:r>
+          </w:p>
+        </w:tc>
+      </w:tr>
+      <w:tr>
+        <w:trPr>
+          <w:cantSplit/>
+          <w:trHeight w:val="774"/>
+        </w:trPr>
+        <w:tc>
+          <w:tcPr>
+            <w:tcW w:w="3291" w:type="dxa"/>
+            <w:tcBorders>
+              <w:top w:val="single" w:sz="4" w:space="0" w:color="000000"/>
+              <w:bottom w:val="single" w:sz="4" w:space="0" w:color="000000"/>
+            </w:tcBorders>
+            <w:vAlign w:val="center"/>
+          </w:tcPr>
+          <w:p>
+            <w:pPr>
+              <w:pStyle w:val="TableParagraph"/>
+              <w:ind w:left="122"/>
+              <w:rPr>
+                <w:rFonts w:ascii="Courier New"/>
+                <w:i/>
+                <w:sz w:val="20"/>
+              </w:rPr>
+            </w:pPr>
+            <w:proofErr w:type="spellStart"/>
+            <w:r>
+              <w:rPr>
+                <w:rFonts w:ascii="Courier New"/>
+                <w:i/>
+                <w:sz w:val="20"/>
+              </w:rPr>
+              <w:t>ApproveOrDeclineAccess</w:t>
+            </w:r>
+            <w:proofErr w:type="spellEnd"/>
+          </w:p>
+        </w:tc>
+        <w:tc>
+          <w:tcPr>
+            <w:tcW w:w="6076" w:type="dxa"/>
+            <w:tcBorders>
+              <w:top w:val="single" w:sz="4" w:space="0" w:color="000000"/>
+              <w:bottom w:val="single" w:sz="4" w:space="0" w:color="000000"/>
+            </w:tcBorders>
+          </w:tcPr>
+          <w:p>
+            <w:pPr>
+              <w:pStyle w:val="TableParagraph"/>
+              <w:spacing w:before="154"/>
+              <w:ind w:left="527" w:right="666"/>
+            </w:pPr>
+            <w:r>
+              <w:t>Once user has signed up, admin can approve or reject the user request to create a account to access the web ap</w:t>
+            </w:r>
+            <w:r>
+              <w:t>p</w:t>
+            </w:r>
+            <w:r>
+              <w:t xml:space="preserve">lication </w:t>
+            </w:r>
+          </w:p>
+        </w:tc>
+      </w:tr>
+      <w:tr>
+        <w:trPr>
+          <w:cantSplit/>
+          <w:trHeight w:val="774"/>
+        </w:trPr>
+        <w:tc>
+          <w:tcPr>
+            <w:tcW w:w="3291" w:type="dxa"/>
+            <w:tcBorders>
+              <w:top w:val="single" w:sz="4" w:space="0" w:color="000000"/>
+              <w:bottom w:val="single" w:sz="4" w:space="0" w:color="000000"/>
+            </w:tcBorders>
+            <w:vAlign w:val="center"/>
+          </w:tcPr>
+          <w:p>
+            <w:pPr>
+              <w:pStyle w:val="TableParagraph"/>
+              <w:ind w:left="122"/>
+              <w:rPr>
+                <w:rFonts w:ascii="Courier New"/>
+                <w:i/>
+                <w:sz w:val="20"/>
+              </w:rPr>
+            </w:pPr>
+            <w:proofErr w:type="spellStart"/>
+            <w:r>
+              <w:rPr>
+                <w:rFonts w:ascii="Courier New"/>
+                <w:i/>
+                <w:sz w:val="20"/>
+              </w:rPr>
+              <w:t>RevokeAccess</w:t>
+            </w:r>
+            <w:proofErr w:type="spellEnd"/>
+          </w:p>
+        </w:tc>
+        <w:tc>
+          <w:tcPr>
+            <w:tcW w:w="6076" w:type="dxa"/>
+            <w:tcBorders>
+              <w:top w:val="single" w:sz="4" w:space="0" w:color="000000"/>
+              <w:bottom w:val="single" w:sz="4" w:space="0" w:color="000000"/>
+            </w:tcBorders>
+          </w:tcPr>
+          <w:p>
+            <w:pPr>
+              <w:pStyle w:val="TableParagraph"/>
+              <w:spacing w:before="154"/>
+              <w:ind w:left="527" w:right="666"/>
+            </w:pPr>
+            <w:r>
+              <w:t xml:space="preserve">Admin can revoke the web application </w:t>
+            </w:r>
+            <w:r>
+              <w:t xml:space="preserve">access </w:t>
+            </w:r>
+            <w:r>
+              <w:t>of a particular user.</w:t>
             </w:r>
           </w:p>
         </w:tc>

</xml_diff>